<commit_message>
Add project structure, remove temp files
</commit_message>
<xml_diff>
--- a/עזרים לא לגיט/פרויקט גמר.docx
+++ b/עזרים לא לגיט/פרויקט גמר.docx
@@ -864,6 +864,13 @@
         </w:rPr>
         <w:t>16/11/2025</w:t>
       </w:r>
+      <w:r>
+        <w:rPr>
+          <w:rFonts w:hint="cs"/>
+          <w:rtl/>
+        </w:rPr>
+        <w:t>-מפה לעדכון של עוד שבועיים</w:t>
+      </w:r>
     </w:p>
     <w:p>
       <w:pPr>
@@ -908,6 +915,701 @@
         </w:rPr>
         <w:t xml:space="preserve"> הנה הפירוט שלהם ומטרתם:</w:t>
       </w:r>
+    </w:p>
+    <w:p>
+      <w:pPr>
+        <w:ind w:left="360"/>
+        <w:rPr>
+          <w:rtl/>
+        </w:rPr>
+      </w:pPr>
+    </w:p>
+    <w:p>
+      <w:pPr>
+        <w:ind w:left="360"/>
+        <w:rPr>
+          <w:b/>
+          <w:bCs/>
+        </w:rPr>
+      </w:pPr>
+      <w:r>
+        <w:rPr>
+          <w:b/>
+          <w:bCs/>
+          <w:rtl/>
+        </w:rPr>
+        <w:t>סיכום יום עבודה - 16 נובמבר 2025</w:t>
+      </w:r>
+    </w:p>
+    <w:p>
+      <w:pPr>
+        <w:ind w:left="360"/>
+        <w:rPr>
+          <w:b/>
+          <w:bCs/>
+        </w:rPr>
+      </w:pPr>
+      <w:r>
+        <w:rPr>
+          <w:rFonts w:ascii="Segoe UI Emoji" w:hAnsi="Segoe UI Emoji" w:cs="Segoe UI Emoji"/>
+          <w:b/>
+          <w:bCs/>
+        </w:rPr>
+        <w:t>✅</w:t>
+      </w:r>
+      <w:r>
+        <w:rPr>
+          <w:b/>
+          <w:bCs/>
+        </w:rPr>
+        <w:t xml:space="preserve"> </w:t>
+      </w:r>
+      <w:r>
+        <w:rPr>
+          <w:b/>
+          <w:bCs/>
+          <w:rtl/>
+        </w:rPr>
+        <w:t>ספריות שהתקנו</w:t>
+      </w:r>
+      <w:r>
+        <w:rPr>
+          <w:b/>
+          <w:bCs/>
+        </w:rPr>
+        <w:t>:</w:t>
+      </w:r>
+    </w:p>
+    <w:p>
+      <w:pPr>
+        <w:numPr>
+          <w:ilvl w:val="0"/>
+          <w:numId w:val="2"/>
+        </w:numPr>
+      </w:pPr>
+      <w:r>
+        <w:rPr>
+          <w:b/>
+          <w:bCs/>
+        </w:rPr>
+        <w:t>nba_api</w:t>
+      </w:r>
+      <w:r>
+        <w:t xml:space="preserve"> - </w:t>
+      </w:r>
+      <w:r>
+        <w:rPr>
+          <w:rtl/>
+        </w:rPr>
+        <w:t>משיכת נתוני</w:t>
+      </w:r>
+      <w:r>
+        <w:t xml:space="preserve"> NBA (play-by-play, timeouts, scores)</w:t>
+      </w:r>
+    </w:p>
+    <w:p>
+      <w:pPr>
+        <w:numPr>
+          <w:ilvl w:val="0"/>
+          <w:numId w:val="2"/>
+        </w:numPr>
+      </w:pPr>
+      <w:r>
+        <w:rPr>
+          <w:b/>
+          <w:bCs/>
+        </w:rPr>
+        <w:t>numpy + pandas</w:t>
+      </w:r>
+      <w:r>
+        <w:t xml:space="preserve"> - </w:t>
+      </w:r>
+      <w:r>
+        <w:rPr>
+          <w:rtl/>
+        </w:rPr>
+        <w:t>עיבוד וניתוח נתונים טבלאיים</w:t>
+      </w:r>
+    </w:p>
+    <w:p>
+      <w:pPr>
+        <w:numPr>
+          <w:ilvl w:val="0"/>
+          <w:numId w:val="2"/>
+        </w:numPr>
+      </w:pPr>
+      <w:r>
+        <w:rPr>
+          <w:b/>
+          <w:bCs/>
+        </w:rPr>
+        <w:t>scikit-learn</w:t>
+      </w:r>
+      <w:r>
+        <w:t xml:space="preserve"> - </w:t>
+      </w:r>
+      <w:r>
+        <w:rPr>
+          <w:rtl/>
+        </w:rPr>
+        <w:t>מודלי</w:t>
+      </w:r>
+      <w:r>
+        <w:t xml:space="preserve"> ML (Logistic Regression, Random Forest, metrics)</w:t>
+      </w:r>
+    </w:p>
+    <w:p>
+      <w:pPr>
+        <w:numPr>
+          <w:ilvl w:val="0"/>
+          <w:numId w:val="2"/>
+        </w:numPr>
+      </w:pPr>
+      <w:r>
+        <w:rPr>
+          <w:b/>
+          <w:bCs/>
+        </w:rPr>
+        <w:t>matplotlib + seaborn</w:t>
+      </w:r>
+      <w:r>
+        <w:t xml:space="preserve"> - </w:t>
+      </w:r>
+      <w:r>
+        <w:rPr>
+          <w:rtl/>
+        </w:rPr>
+        <w:t>ויזואליזציות וגרפים של נתונים</w:t>
+      </w:r>
+    </w:p>
+    <w:p>
+      <w:pPr>
+        <w:numPr>
+          <w:ilvl w:val="0"/>
+          <w:numId w:val="2"/>
+        </w:numPr>
+      </w:pPr>
+      <w:r>
+        <w:rPr>
+          <w:b/>
+          <w:bCs/>
+        </w:rPr>
+        <w:t>jupyter</w:t>
+      </w:r>
+      <w:r>
+        <w:t xml:space="preserve"> - </w:t>
+      </w:r>
+      <w:r>
+        <w:rPr>
+          <w:rtl/>
+        </w:rPr>
+        <w:t>סביבת</w:t>
+      </w:r>
+      <w:r>
+        <w:t xml:space="preserve"> notebooks </w:t>
+      </w:r>
+      <w:r>
+        <w:rPr>
+          <w:rtl/>
+        </w:rPr>
+        <w:t>אינטראקטיבית לניתוחים</w:t>
+      </w:r>
+    </w:p>
+    <w:p>
+      <w:pPr>
+        <w:numPr>
+          <w:ilvl w:val="0"/>
+          <w:numId w:val="2"/>
+        </w:numPr>
+      </w:pPr>
+      <w:r>
+        <w:rPr>
+          <w:b/>
+          <w:bCs/>
+        </w:rPr>
+        <w:t>xgboost</w:t>
+      </w:r>
+      <w:r>
+        <w:t xml:space="preserve"> - </w:t>
+      </w:r>
+      <w:r>
+        <w:rPr>
+          <w:rtl/>
+        </w:rPr>
+        <w:t>מודל</w:t>
+      </w:r>
+      <w:r>
+        <w:t xml:space="preserve"> Gradient Boosting </w:t>
+      </w:r>
+      <w:r>
+        <w:rPr>
+          <w:rtl/>
+        </w:rPr>
+        <w:t>מתקדם</w:t>
+      </w:r>
+    </w:p>
+    <w:p>
+      <w:pPr>
+        <w:numPr>
+          <w:ilvl w:val="0"/>
+          <w:numId w:val="2"/>
+        </w:numPr>
+      </w:pPr>
+      <w:r>
+        <w:rPr>
+          <w:b/>
+          <w:bCs/>
+        </w:rPr>
+        <w:t>streamlit</w:t>
+      </w:r>
+      <w:r>
+        <w:t xml:space="preserve"> - </w:t>
+      </w:r>
+      <w:r>
+        <w:rPr>
+          <w:rtl/>
+        </w:rPr>
+        <w:t>בניית הצ'אטבוט האינטראקטיבי</w:t>
+      </w:r>
+    </w:p>
+    <w:p>
+      <w:pPr>
+        <w:numPr>
+          <w:ilvl w:val="0"/>
+          <w:numId w:val="2"/>
+        </w:numPr>
+      </w:pPr>
+      <w:r>
+        <w:rPr>
+          <w:b/>
+          <w:bCs/>
+        </w:rPr>
+        <w:t>openpyxl</w:t>
+      </w:r>
+      <w:r>
+        <w:t xml:space="preserve"> - </w:t>
+      </w:r>
+      <w:r>
+        <w:rPr>
+          <w:rtl/>
+        </w:rPr>
+        <w:t>קריאת/כתיבת קבצי</w:t>
+      </w:r>
+      <w:r>
+        <w:t xml:space="preserve"> Excel</w:t>
+      </w:r>
+    </w:p>
+    <w:p>
+      <w:pPr>
+        <w:ind w:left="360"/>
+        <w:rPr>
+          <w:b/>
+          <w:bCs/>
+        </w:rPr>
+      </w:pPr>
+      <w:r>
+        <w:rPr>
+          <w:rFonts w:ascii="Segoe UI Emoji" w:hAnsi="Segoe UI Emoji" w:cs="Segoe UI Emoji"/>
+          <w:b/>
+          <w:bCs/>
+        </w:rPr>
+        <w:t>🎯</w:t>
+      </w:r>
+      <w:r>
+        <w:rPr>
+          <w:b/>
+          <w:bCs/>
+        </w:rPr>
+        <w:t xml:space="preserve"> </w:t>
+      </w:r>
+      <w:r>
+        <w:rPr>
+          <w:b/>
+          <w:bCs/>
+          <w:rtl/>
+        </w:rPr>
+        <w:t>החלטות אסטרטגיות שהגדרנו</w:t>
+      </w:r>
+      <w:r>
+        <w:rPr>
+          <w:b/>
+          <w:bCs/>
+        </w:rPr>
+        <w:t>:</w:t>
+      </w:r>
+    </w:p>
+    <w:p>
+      <w:pPr>
+        <w:ind w:left="360"/>
+        <w:rPr>
+          <w:b/>
+          <w:bCs/>
+        </w:rPr>
+      </w:pPr>
+      <w:r>
+        <w:rPr>
+          <w:b/>
+          <w:bCs/>
+        </w:rPr>
+        <w:t xml:space="preserve">1. </w:t>
+      </w:r>
+      <w:r>
+        <w:rPr>
+          <w:b/>
+          <w:bCs/>
+          <w:rtl/>
+        </w:rPr>
+        <w:t>הגדרת מומנטום (ממתין להחלטה)</w:t>
+      </w:r>
+      <w:r>
+        <w:rPr>
+          <w:b/>
+          <w:bCs/>
+        </w:rPr>
+        <w:t>:</w:t>
+      </w:r>
+    </w:p>
+    <w:p>
+      <w:pPr>
+        <w:numPr>
+          <w:ilvl w:val="0"/>
+          <w:numId w:val="3"/>
+        </w:numPr>
+      </w:pPr>
+      <w:r>
+        <w:rPr>
+          <w:b/>
+          <w:bCs/>
+          <w:rtl/>
+        </w:rPr>
+        <w:t>אופציה מומלצת</w:t>
+      </w:r>
+      <w:r>
+        <w:t xml:space="preserve">: Qiu et al. (2024) - +6 </w:t>
+      </w:r>
+      <w:r>
+        <w:rPr>
+          <w:rtl/>
+        </w:rPr>
+        <w:t>נקודות תוך ≤96 שניות</w:t>
+      </w:r>
+    </w:p>
+    <w:p>
+      <w:pPr>
+        <w:numPr>
+          <w:ilvl w:val="0"/>
+          <w:numId w:val="3"/>
+        </w:numPr>
+      </w:pPr>
+      <w:r>
+        <w:rPr>
+          <w:rtl/>
+        </w:rPr>
+        <w:t>אלטרנטיבה</w:t>
+      </w:r>
+      <w:r>
+        <w:t xml:space="preserve">: Chen &amp; Fan (2018) - </w:t>
+      </w:r>
+      <w:r>
+        <w:rPr>
+          <w:rtl/>
+        </w:rPr>
+        <w:t>גישה מורכבת יותר עם</w:t>
+      </w:r>
+      <w:r>
+        <w:t xml:space="preserve"> explosiveness </w:t>
+      </w:r>
+      <w:r>
+        <w:rPr>
+          <w:rtl/>
+        </w:rPr>
+        <w:t>ו</w:t>
+      </w:r>
+      <w:r>
+        <w:t>-duration</w:t>
+      </w:r>
+    </w:p>
+    <w:p>
+      <w:pPr>
+        <w:ind w:left="360"/>
+        <w:rPr>
+          <w:b/>
+          <w:bCs/>
+        </w:rPr>
+      </w:pPr>
+      <w:r>
+        <w:rPr>
+          <w:b/>
+          <w:bCs/>
+        </w:rPr>
+        <w:t xml:space="preserve">2. </w:t>
+      </w:r>
+      <w:r>
+        <w:rPr>
+          <w:b/>
+          <w:bCs/>
+          <w:rtl/>
+        </w:rPr>
+        <w:t>הגדרת "פסק זמן מוצלח" (ממתין להחלטה)</w:t>
+      </w:r>
+      <w:r>
+        <w:rPr>
+          <w:b/>
+          <w:bCs/>
+        </w:rPr>
+        <w:t>:</w:t>
+      </w:r>
+    </w:p>
+    <w:p>
+      <w:pPr>
+        <w:numPr>
+          <w:ilvl w:val="0"/>
+          <w:numId w:val="4"/>
+        </w:numPr>
+      </w:pPr>
+      <w:r>
+        <w:rPr>
+          <w:b/>
+          <w:bCs/>
+          <w:rtl/>
+        </w:rPr>
+        <w:t>אופציה מומלצת</w:t>
+      </w:r>
+      <w:r>
+        <w:t xml:space="preserve">: </w:t>
+      </w:r>
+      <w:r>
+        <w:rPr>
+          <w:rtl/>
+        </w:rPr>
+        <w:t>שילוב - (שיפור פער ב-5 החזקות הבאות)</w:t>
+      </w:r>
+      <w:r>
+        <w:t xml:space="preserve"> OR (</w:t>
+      </w:r>
+      <w:r>
+        <w:rPr>
+          <w:rtl/>
+        </w:rPr>
+        <w:t>עצירת מומנטום תוך 2 דקות</w:t>
+      </w:r>
+      <w:r>
+        <w:t>)</w:t>
+      </w:r>
+    </w:p>
+    <w:p>
+      <w:pPr>
+        <w:ind w:left="360"/>
+        <w:rPr>
+          <w:b/>
+          <w:bCs/>
+        </w:rPr>
+      </w:pPr>
+      <w:r>
+        <w:rPr>
+          <w:rFonts w:ascii="Segoe UI Emoji" w:hAnsi="Segoe UI Emoji" w:cs="Segoe UI Emoji"/>
+          <w:b/>
+          <w:bCs/>
+        </w:rPr>
+        <w:t>📁</w:t>
+      </w:r>
+      <w:r>
+        <w:rPr>
+          <w:b/>
+          <w:bCs/>
+        </w:rPr>
+        <w:t xml:space="preserve"> </w:t>
+      </w:r>
+      <w:r>
+        <w:rPr>
+          <w:b/>
+          <w:bCs/>
+          <w:rtl/>
+        </w:rPr>
+        <w:t>הקמנו</w:t>
+      </w:r>
+      <w:r>
+        <w:rPr>
+          <w:b/>
+          <w:bCs/>
+        </w:rPr>
+        <w:t>:</w:t>
+      </w:r>
+    </w:p>
+    <w:p>
+      <w:pPr>
+        <w:numPr>
+          <w:ilvl w:val="0"/>
+          <w:numId w:val="5"/>
+        </w:numPr>
+      </w:pPr>
+      <w:r>
+        <w:rPr>
+          <w:rtl/>
+        </w:rPr>
+        <w:t>מבנה תיקיות</w:t>
+      </w:r>
+      <w:r>
+        <w:rPr>
+          <w:rFonts w:hint="cs"/>
+          <w:rtl/>
+        </w:rPr>
+        <w:t xml:space="preserve"> </w:t>
+      </w:r>
+      <w:r>
+        <w:t>: data, notebooks, models, scripts, docs</w:t>
+      </w:r>
+    </w:p>
+    <w:p>
+      <w:pPr>
+        <w:numPr>
+          <w:ilvl w:val="0"/>
+          <w:numId w:val="5"/>
+        </w:numPr>
+      </w:pPr>
+      <w:r>
+        <w:t>GitHub repository: https://github.com/davidkorenblit/nba-ai-coach-assistant</w:t>
+      </w:r>
+    </w:p>
+    <w:p>
+      <w:pPr>
+        <w:ind w:left="360"/>
+        <w:rPr>
+          <w:b/>
+          <w:bCs/>
+        </w:rPr>
+      </w:pPr>
+      <w:r>
+        <w:rPr>
+          <w:rFonts w:ascii="Segoe UI Emoji" w:hAnsi="Segoe UI Emoji" w:cs="Segoe UI Emoji"/>
+          <w:b/>
+          <w:bCs/>
+        </w:rPr>
+        <w:t>🎓</w:t>
+      </w:r>
+      <w:r>
+        <w:rPr>
+          <w:b/>
+          <w:bCs/>
+        </w:rPr>
+        <w:t xml:space="preserve"> </w:t>
+      </w:r>
+      <w:r>
+        <w:rPr>
+          <w:b/>
+          <w:bCs/>
+          <w:rtl/>
+        </w:rPr>
+        <w:t>הבנו</w:t>
+      </w:r>
+      <w:r>
+        <w:rPr>
+          <w:b/>
+          <w:bCs/>
+        </w:rPr>
+        <w:t>:</w:t>
+      </w:r>
+    </w:p>
+    <w:p>
+      <w:pPr>
+        <w:numPr>
+          <w:ilvl w:val="0"/>
+          <w:numId w:val="6"/>
+        </w:numPr>
+      </w:pPr>
+      <w:r>
+        <w:rPr>
+          <w:rtl/>
+        </w:rPr>
+        <w:t>שיש מספר הגדרות למומנטום במחקר האקדמי</w:t>
+      </w:r>
+    </w:p>
+    <w:p>
+      <w:pPr>
+        <w:numPr>
+          <w:ilvl w:val="0"/>
+          <w:numId w:val="6"/>
+        </w:numPr>
+      </w:pPr>
+      <w:r>
+        <w:rPr>
+          <w:rtl/>
+        </w:rPr>
+        <w:t>הצורך להגדיר</w:t>
+      </w:r>
+      <w:r>
+        <w:t xml:space="preserve"> success criteria </w:t>
+      </w:r>
+      <w:r>
+        <w:rPr>
+          <w:rtl/>
+        </w:rPr>
+        <w:t>ברורים</w:t>
+      </w:r>
+    </w:p>
+    <w:p>
+      <w:pPr>
+        <w:numPr>
+          <w:ilvl w:val="0"/>
+          <w:numId w:val="6"/>
+        </w:numPr>
+      </w:pPr>
+      <w:r>
+        <w:rPr>
+          <w:rtl/>
+        </w:rPr>
+        <w:lastRenderedPageBreak/>
+        <w:t>המורכבות באלגוריתם זיהוי המומנטום</w:t>
+      </w:r>
+    </w:p>
+    <w:p>
+      <w:pPr>
+        <w:ind w:left="360"/>
+      </w:pPr>
+      <w:r>
+        <w:rPr>
+          <w:b/>
+          <w:bCs/>
+          <w:rtl/>
+        </w:rPr>
+        <w:t>הבא בפעם הבאה</w:t>
+      </w:r>
+      <w:r>
+        <w:rPr>
+          <w:b/>
+          <w:bCs/>
+        </w:rPr>
+        <w:t>:</w:t>
+      </w:r>
+      <w:r>
+        <w:t xml:space="preserve"> </w:t>
+      </w:r>
+      <w:r>
+        <w:rPr>
+          <w:rtl/>
+        </w:rPr>
+        <w:t>התחלת הורדת נתוני</w:t>
+      </w:r>
+      <w:r>
+        <w:t xml:space="preserve"> NBA </w:t>
+      </w:r>
+      <w:r>
+        <w:rPr>
+          <w:rtl/>
+        </w:rPr>
+        <w:t>והתחלת</w:t>
+      </w:r>
+      <w:r>
+        <w:t xml:space="preserve"> Data Processing (Phase 3)</w:t>
+      </w:r>
+    </w:p>
+    <w:p>
+      <w:pPr>
+        <w:ind w:left="360"/>
+        <w:rPr>
+          <w:rtl/>
+        </w:rPr>
+      </w:pPr>
       <w:r>
         <w:rPr>
           <w:rtl/>
@@ -938,14 +1640,127 @@
           <w:rtl/>
         </w:rPr>
       </w:pPr>
-    </w:p>
-    <w:p>
-      <w:pPr>
-        <w:ind w:left="360"/>
-        <w:rPr>
-          <w:rtl/>
-        </w:rPr>
-      </w:pPr>
+      <w:r>
+        <w:rPr>
+          <w:rFonts w:hint="cs"/>
+          <w:rtl/>
+        </w:rPr>
+        <w:t>17/11/2025</w:t>
+      </w:r>
+    </w:p>
+    <w:p>
+      <w:pPr>
+        <w:ind w:left="360"/>
+        <w:rPr>
+          <w:rtl/>
+        </w:rPr>
+      </w:pPr>
+      <w:r>
+        <w:rPr>
+          <w:rFonts w:hint="cs"/>
+          <w:rtl/>
+        </w:rPr>
+        <w:t xml:space="preserve">היום החלטנו על הגדרה סופית והחלטנו להשתמש בהגדרה של </w:t>
+      </w:r>
+      <w:r>
+        <w:t xml:space="preserve">Chen &amp; fan </w:t>
+      </w:r>
+      <w:r>
+        <w:rPr>
+          <w:rFonts w:hint="cs"/>
+          <w:rtl/>
+        </w:rPr>
+        <w:t xml:space="preserve">2018 </w:t>
+      </w:r>
+    </w:p>
+    <w:p>
+      <w:pPr>
+        <w:ind w:left="360"/>
+        <w:rPr>
+          <w:rtl/>
+        </w:rPr>
+      </w:pPr>
+      <w:r>
+        <w:rPr>
+          <w:rFonts w:hint="cs"/>
+          <w:rtl/>
+        </w:rPr>
+        <w:t>למומנטום ויצרנו הגדרה חמודה שיתופית לטיים-אאוט מוצלח. הנה ההגדרה המדויקת שלהם:</w:t>
+      </w:r>
+    </w:p>
+    <w:p>
+      <w:pPr>
+        <w:ind w:left="360"/>
+        <w:rPr>
+          <w:rtl/>
+        </w:rPr>
+      </w:pPr>
+    </w:p>
+    <w:p>
+      <w:pPr>
+        <w:ind w:left="360"/>
+        <w:jc w:val="right"/>
+      </w:pPr>
+      <w:r>
+        <w:t xml:space="preserve">``` Momentum Definition (Chen &amp; Fan 2018): - γ = 6 points - s = 180 seconds (5 possessions) - Calculate Explosiveness (max slope) - Calculate Duration (length of episode) ``` ## </w:t>
+      </w:r>
+    </w:p>
+    <w:p>
+      <w:pPr>
+        <w:ind w:left="360"/>
+        <w:jc w:val="right"/>
+      </w:pPr>
+      <w:r>
+        <w:t>2️</w:t>
+      </w:r>
+      <w:r>
+        <w:rPr>
+          <w:rFonts w:ascii="Segoe UI Symbol" w:hAnsi="Segoe UI Symbol" w:cs="Segoe UI Symbol"/>
+        </w:rPr>
+        <w:t>⃣</w:t>
+      </w:r>
+      <w:r>
+        <w:t xml:space="preserve"> **AAC-10: Define successful timeout criteria** (Highest!) </w:t>
+      </w:r>
+    </w:p>
+    <w:p>
+      <w:pPr>
+        <w:ind w:left="360"/>
+        <w:jc w:val="right"/>
+        <w:rPr>
+          <w:rFonts w:hint="cs"/>
+          <w:rtl/>
+        </w:rPr>
+      </w:pPr>
+      <w:r>
+        <w:t>``` Success = (Score margin improved in next 5 possessions) OR (Opponent momentum stopped within 120 seconds) ```</w:t>
+      </w:r>
+    </w:p>
+    <w:p>
+      <w:pPr>
+        <w:ind w:left="360"/>
+        <w:rPr>
+          <w:rFonts w:hint="cs"/>
+          <w:rtl/>
+        </w:rPr>
+      </w:pPr>
+      <w:r>
+        <w:rPr>
+          <w:rFonts w:hint="cs"/>
+          <w:rtl/>
+        </w:rPr>
+        <w:t>מבחינת ה</w:t>
+      </w:r>
+      <w:r>
+        <w:t>jira</w:t>
+      </w:r>
+      <w:r>
+        <w:rPr>
+          <w:rFonts w:hint="cs"/>
+          <w:rtl/>
+        </w:rPr>
+        <w:t xml:space="preserve"> אנחנו כבר בשלב 3.</w:t>
+      </w:r>
     </w:p>
     <w:p>
       <w:pPr>
@@ -994,6 +1809,566 @@
 <file path=word/numbering.xml><?xml version="1.0" encoding="utf-8"?>
 <w:numbering xmlns:wpc="http://schemas.microsoft.com/office/word/2010/wordprocessingCanvas" xmlns:cx="http://schemas.microsoft.com/office/drawing/2014/chartex" xmlns:cx1="http://schemas.microsoft.com/office/drawing/2015/9/8/chartex" xmlns:cx2="http://schemas.microsoft.com/office/drawing/2015/10/21/chartex" xmlns:cx3="http://schemas.microsoft.com/office/drawing/2016/5/9/chartex" xmlns:cx4="http://schemas.microsoft.com/office/drawing/2016/5/10/chartex" xmlns:cx5="http://schemas.microsoft.com/office/drawing/2016/5/11/chartex" xmlns:cx6="http://schemas.microsoft.com/office/drawing/2016/5/12/chartex" xmlns:cx7="http://schemas.microsoft.com/office/drawing/2016/5/13/chartex" xmlns:cx8="http://schemas.microsoft.com/office/drawing/2016/5/14/chartex" xmlns:mc="http://schemas.openxmlformats.org/markup-compatibility/2006" xmlns:aink="http://schemas.microsoft.com/office/drawing/2016/ink" xmlns:am3d="http://schemas.microsoft.com/office/drawing/2017/model3d" xmlns:o="urn:schemas-microsoft-com:office:office" xmlns:oel="http://schemas.microsoft.com/office/2019/extlst" xmlns:r="http://schemas.openxmlformats.org/officeDocument/2006/relationships" xmlns:m="http://schemas.openxmlformats.org/officeDocument/2006/math" xmlns:v="urn:schemas-microsoft-com:vml" xmlns:wp14="http://schemas.microsoft.com/office/word/2010/wordprocessingDrawing" xmlns:wp="http://schemas.openxmlformats.org/drawingml/2006/wordprocessingDrawing" xmlns:w10="urn:schemas-microsoft-com:office:word" xmlns:w="http://schemas.openxmlformats.org/wordprocessingml/2006/main" xmlns:w14="http://schemas.microsoft.com/office/word/2010/wordml" xmlns:w15="http://schemas.microsoft.com/office/word/2012/wordml" xmlns:w16cex="http://schemas.microsoft.com/office/word/2018/wordml/cex" xmlns:w16cid="http://schemas.microsoft.com/office/word/2016/wordml/cid" xmlns:w16="http://schemas.microsoft.com/office/word/2018/wordml" xmlns:w16du="http://schemas.microsoft.com/office/word/2023/wordml/word16du" xmlns:w16sdtdh="http://schemas.microsoft.com/office/word/2020/wordml/sdtdatahash" xmlns:w16sdtfl="http://schemas.microsoft.com/office/word/2024/wordml/sdtformatlock" xmlns:w16se="http://schemas.microsoft.com/office/word/2015/wordml/symex" xmlns:wpg="http://schemas.microsoft.com/office/word/2010/wordprocessingGroup" xmlns:wpi="http://schemas.microsoft.com/office/word/2010/wordprocessingInk" xmlns:wne="http://schemas.microsoft.com/office/word/2006/wordml" xmlns:wps="http://schemas.microsoft.com/office/word/2010/wordprocessingShape" mc:Ignorable="w14 w15 w16se w16cid w16 w16cex w16sdtdh w16sdtfl w16du wp14">
   <w:abstractNum w:abstractNumId="0" w15:restartNumberingAfterBreak="0">
+    <w:nsid w:val="32F6522D"/>
+    <w:multiLevelType w:val="multilevel"/>
+    <w:tmpl w:val="90B053E2"/>
+    <w:lvl w:ilvl="0">
+      <w:start w:val="1"/>
+      <w:numFmt w:val="bullet"/>
+      <w:lvlText w:val=""/>
+      <w:lvlJc w:val="left"/>
+      <w:pPr>
+        <w:tabs>
+          <w:tab w:val="num" w:pos="720"/>
+        </w:tabs>
+        <w:ind w:left="720" w:hanging="360"/>
+      </w:pPr>
+      <w:rPr>
+        <w:rFonts w:ascii="Symbol" w:hAnsi="Symbol" w:hint="default"/>
+        <w:sz w:val="20"/>
+      </w:rPr>
+    </w:lvl>
+    <w:lvl w:ilvl="1" w:tentative="1">
+      <w:start w:val="1"/>
+      <w:numFmt w:val="bullet"/>
+      <w:lvlText w:val="o"/>
+      <w:lvlJc w:val="left"/>
+      <w:pPr>
+        <w:tabs>
+          <w:tab w:val="num" w:pos="1440"/>
+        </w:tabs>
+        <w:ind w:left="1440" w:hanging="360"/>
+      </w:pPr>
+      <w:rPr>
+        <w:rFonts w:ascii="Courier New" w:hAnsi="Courier New" w:hint="default"/>
+        <w:sz w:val="20"/>
+      </w:rPr>
+    </w:lvl>
+    <w:lvl w:ilvl="2" w:tentative="1">
+      <w:start w:val="1"/>
+      <w:numFmt w:val="bullet"/>
+      <w:lvlText w:val=""/>
+      <w:lvlJc w:val="left"/>
+      <w:pPr>
+        <w:tabs>
+          <w:tab w:val="num" w:pos="2160"/>
+        </w:tabs>
+        <w:ind w:left="2160" w:hanging="360"/>
+      </w:pPr>
+      <w:rPr>
+        <w:rFonts w:ascii="Wingdings" w:hAnsi="Wingdings" w:hint="default"/>
+        <w:sz w:val="20"/>
+      </w:rPr>
+    </w:lvl>
+    <w:lvl w:ilvl="3" w:tentative="1">
+      <w:start w:val="1"/>
+      <w:numFmt w:val="bullet"/>
+      <w:lvlText w:val=""/>
+      <w:lvlJc w:val="left"/>
+      <w:pPr>
+        <w:tabs>
+          <w:tab w:val="num" w:pos="2880"/>
+        </w:tabs>
+        <w:ind w:left="2880" w:hanging="360"/>
+      </w:pPr>
+      <w:rPr>
+        <w:rFonts w:ascii="Wingdings" w:hAnsi="Wingdings" w:hint="default"/>
+        <w:sz w:val="20"/>
+      </w:rPr>
+    </w:lvl>
+    <w:lvl w:ilvl="4" w:tentative="1">
+      <w:start w:val="1"/>
+      <w:numFmt w:val="bullet"/>
+      <w:lvlText w:val=""/>
+      <w:lvlJc w:val="left"/>
+      <w:pPr>
+        <w:tabs>
+          <w:tab w:val="num" w:pos="3600"/>
+        </w:tabs>
+        <w:ind w:left="3600" w:hanging="360"/>
+      </w:pPr>
+      <w:rPr>
+        <w:rFonts w:ascii="Wingdings" w:hAnsi="Wingdings" w:hint="default"/>
+        <w:sz w:val="20"/>
+      </w:rPr>
+    </w:lvl>
+    <w:lvl w:ilvl="5" w:tentative="1">
+      <w:start w:val="1"/>
+      <w:numFmt w:val="bullet"/>
+      <w:lvlText w:val=""/>
+      <w:lvlJc w:val="left"/>
+      <w:pPr>
+        <w:tabs>
+          <w:tab w:val="num" w:pos="4320"/>
+        </w:tabs>
+        <w:ind w:left="4320" w:hanging="360"/>
+      </w:pPr>
+      <w:rPr>
+        <w:rFonts w:ascii="Wingdings" w:hAnsi="Wingdings" w:hint="default"/>
+        <w:sz w:val="20"/>
+      </w:rPr>
+    </w:lvl>
+    <w:lvl w:ilvl="6" w:tentative="1">
+      <w:start w:val="1"/>
+      <w:numFmt w:val="bullet"/>
+      <w:lvlText w:val=""/>
+      <w:lvlJc w:val="left"/>
+      <w:pPr>
+        <w:tabs>
+          <w:tab w:val="num" w:pos="5040"/>
+        </w:tabs>
+        <w:ind w:left="5040" w:hanging="360"/>
+      </w:pPr>
+      <w:rPr>
+        <w:rFonts w:ascii="Wingdings" w:hAnsi="Wingdings" w:hint="default"/>
+        <w:sz w:val="20"/>
+      </w:rPr>
+    </w:lvl>
+    <w:lvl w:ilvl="7" w:tentative="1">
+      <w:start w:val="1"/>
+      <w:numFmt w:val="bullet"/>
+      <w:lvlText w:val=""/>
+      <w:lvlJc w:val="left"/>
+      <w:pPr>
+        <w:tabs>
+          <w:tab w:val="num" w:pos="5760"/>
+        </w:tabs>
+        <w:ind w:left="5760" w:hanging="360"/>
+      </w:pPr>
+      <w:rPr>
+        <w:rFonts w:ascii="Wingdings" w:hAnsi="Wingdings" w:hint="default"/>
+        <w:sz w:val="20"/>
+      </w:rPr>
+    </w:lvl>
+    <w:lvl w:ilvl="8" w:tentative="1">
+      <w:start w:val="1"/>
+      <w:numFmt w:val="bullet"/>
+      <w:lvlText w:val=""/>
+      <w:lvlJc w:val="left"/>
+      <w:pPr>
+        <w:tabs>
+          <w:tab w:val="num" w:pos="6480"/>
+        </w:tabs>
+        <w:ind w:left="6480" w:hanging="360"/>
+      </w:pPr>
+      <w:rPr>
+        <w:rFonts w:ascii="Wingdings" w:hAnsi="Wingdings" w:hint="default"/>
+        <w:sz w:val="20"/>
+      </w:rPr>
+    </w:lvl>
+  </w:abstractNum>
+  <w:abstractNum w:abstractNumId="1" w15:restartNumberingAfterBreak="0">
+    <w:nsid w:val="3F055300"/>
+    <w:multiLevelType w:val="multilevel"/>
+    <w:tmpl w:val="CE4E3408"/>
+    <w:lvl w:ilvl="0">
+      <w:start w:val="1"/>
+      <w:numFmt w:val="bullet"/>
+      <w:lvlText w:val=""/>
+      <w:lvlJc w:val="left"/>
+      <w:pPr>
+        <w:tabs>
+          <w:tab w:val="num" w:pos="720"/>
+        </w:tabs>
+        <w:ind w:left="720" w:hanging="360"/>
+      </w:pPr>
+      <w:rPr>
+        <w:rFonts w:ascii="Symbol" w:hAnsi="Symbol" w:hint="default"/>
+        <w:sz w:val="20"/>
+      </w:rPr>
+    </w:lvl>
+    <w:lvl w:ilvl="1" w:tentative="1">
+      <w:start w:val="1"/>
+      <w:numFmt w:val="bullet"/>
+      <w:lvlText w:val="o"/>
+      <w:lvlJc w:val="left"/>
+      <w:pPr>
+        <w:tabs>
+          <w:tab w:val="num" w:pos="1440"/>
+        </w:tabs>
+        <w:ind w:left="1440" w:hanging="360"/>
+      </w:pPr>
+      <w:rPr>
+        <w:rFonts w:ascii="Courier New" w:hAnsi="Courier New" w:hint="default"/>
+        <w:sz w:val="20"/>
+      </w:rPr>
+    </w:lvl>
+    <w:lvl w:ilvl="2" w:tentative="1">
+      <w:start w:val="1"/>
+      <w:numFmt w:val="bullet"/>
+      <w:lvlText w:val=""/>
+      <w:lvlJc w:val="left"/>
+      <w:pPr>
+        <w:tabs>
+          <w:tab w:val="num" w:pos="2160"/>
+        </w:tabs>
+        <w:ind w:left="2160" w:hanging="360"/>
+      </w:pPr>
+      <w:rPr>
+        <w:rFonts w:ascii="Wingdings" w:hAnsi="Wingdings" w:hint="default"/>
+        <w:sz w:val="20"/>
+      </w:rPr>
+    </w:lvl>
+    <w:lvl w:ilvl="3" w:tentative="1">
+      <w:start w:val="1"/>
+      <w:numFmt w:val="bullet"/>
+      <w:lvlText w:val=""/>
+      <w:lvlJc w:val="left"/>
+      <w:pPr>
+        <w:tabs>
+          <w:tab w:val="num" w:pos="2880"/>
+        </w:tabs>
+        <w:ind w:left="2880" w:hanging="360"/>
+      </w:pPr>
+      <w:rPr>
+        <w:rFonts w:ascii="Wingdings" w:hAnsi="Wingdings" w:hint="default"/>
+        <w:sz w:val="20"/>
+      </w:rPr>
+    </w:lvl>
+    <w:lvl w:ilvl="4" w:tentative="1">
+      <w:start w:val="1"/>
+      <w:numFmt w:val="bullet"/>
+      <w:lvlText w:val=""/>
+      <w:lvlJc w:val="left"/>
+      <w:pPr>
+        <w:tabs>
+          <w:tab w:val="num" w:pos="3600"/>
+        </w:tabs>
+        <w:ind w:left="3600" w:hanging="360"/>
+      </w:pPr>
+      <w:rPr>
+        <w:rFonts w:ascii="Wingdings" w:hAnsi="Wingdings" w:hint="default"/>
+        <w:sz w:val="20"/>
+      </w:rPr>
+    </w:lvl>
+    <w:lvl w:ilvl="5" w:tentative="1">
+      <w:start w:val="1"/>
+      <w:numFmt w:val="bullet"/>
+      <w:lvlText w:val=""/>
+      <w:lvlJc w:val="left"/>
+      <w:pPr>
+        <w:tabs>
+          <w:tab w:val="num" w:pos="4320"/>
+        </w:tabs>
+        <w:ind w:left="4320" w:hanging="360"/>
+      </w:pPr>
+      <w:rPr>
+        <w:rFonts w:ascii="Wingdings" w:hAnsi="Wingdings" w:hint="default"/>
+        <w:sz w:val="20"/>
+      </w:rPr>
+    </w:lvl>
+    <w:lvl w:ilvl="6" w:tentative="1">
+      <w:start w:val="1"/>
+      <w:numFmt w:val="bullet"/>
+      <w:lvlText w:val=""/>
+      <w:lvlJc w:val="left"/>
+      <w:pPr>
+        <w:tabs>
+          <w:tab w:val="num" w:pos="5040"/>
+        </w:tabs>
+        <w:ind w:left="5040" w:hanging="360"/>
+      </w:pPr>
+      <w:rPr>
+        <w:rFonts w:ascii="Wingdings" w:hAnsi="Wingdings" w:hint="default"/>
+        <w:sz w:val="20"/>
+      </w:rPr>
+    </w:lvl>
+    <w:lvl w:ilvl="7" w:tentative="1">
+      <w:start w:val="1"/>
+      <w:numFmt w:val="bullet"/>
+      <w:lvlText w:val=""/>
+      <w:lvlJc w:val="left"/>
+      <w:pPr>
+        <w:tabs>
+          <w:tab w:val="num" w:pos="5760"/>
+        </w:tabs>
+        <w:ind w:left="5760" w:hanging="360"/>
+      </w:pPr>
+      <w:rPr>
+        <w:rFonts w:ascii="Wingdings" w:hAnsi="Wingdings" w:hint="default"/>
+        <w:sz w:val="20"/>
+      </w:rPr>
+    </w:lvl>
+    <w:lvl w:ilvl="8" w:tentative="1">
+      <w:start w:val="1"/>
+      <w:numFmt w:val="bullet"/>
+      <w:lvlText w:val=""/>
+      <w:lvlJc w:val="left"/>
+      <w:pPr>
+        <w:tabs>
+          <w:tab w:val="num" w:pos="6480"/>
+        </w:tabs>
+        <w:ind w:left="6480" w:hanging="360"/>
+      </w:pPr>
+      <w:rPr>
+        <w:rFonts w:ascii="Wingdings" w:hAnsi="Wingdings" w:hint="default"/>
+        <w:sz w:val="20"/>
+      </w:rPr>
+    </w:lvl>
+  </w:abstractNum>
+  <w:abstractNum w:abstractNumId="2" w15:restartNumberingAfterBreak="0">
+    <w:nsid w:val="46D5109F"/>
+    <w:multiLevelType w:val="multilevel"/>
+    <w:tmpl w:val="C68EC8D0"/>
+    <w:lvl w:ilvl="0">
+      <w:start w:val="1"/>
+      <w:numFmt w:val="bullet"/>
+      <w:lvlText w:val=""/>
+      <w:lvlJc w:val="left"/>
+      <w:pPr>
+        <w:tabs>
+          <w:tab w:val="num" w:pos="720"/>
+        </w:tabs>
+        <w:ind w:left="720" w:hanging="360"/>
+      </w:pPr>
+      <w:rPr>
+        <w:rFonts w:ascii="Symbol" w:hAnsi="Symbol" w:hint="default"/>
+        <w:sz w:val="20"/>
+      </w:rPr>
+    </w:lvl>
+    <w:lvl w:ilvl="1" w:tentative="1">
+      <w:start w:val="1"/>
+      <w:numFmt w:val="bullet"/>
+      <w:lvlText w:val="o"/>
+      <w:lvlJc w:val="left"/>
+      <w:pPr>
+        <w:tabs>
+          <w:tab w:val="num" w:pos="1440"/>
+        </w:tabs>
+        <w:ind w:left="1440" w:hanging="360"/>
+      </w:pPr>
+      <w:rPr>
+        <w:rFonts w:ascii="Courier New" w:hAnsi="Courier New" w:hint="default"/>
+        <w:sz w:val="20"/>
+      </w:rPr>
+    </w:lvl>
+    <w:lvl w:ilvl="2" w:tentative="1">
+      <w:start w:val="1"/>
+      <w:numFmt w:val="bullet"/>
+      <w:lvlText w:val=""/>
+      <w:lvlJc w:val="left"/>
+      <w:pPr>
+        <w:tabs>
+          <w:tab w:val="num" w:pos="2160"/>
+        </w:tabs>
+        <w:ind w:left="2160" w:hanging="360"/>
+      </w:pPr>
+      <w:rPr>
+        <w:rFonts w:ascii="Wingdings" w:hAnsi="Wingdings" w:hint="default"/>
+        <w:sz w:val="20"/>
+      </w:rPr>
+    </w:lvl>
+    <w:lvl w:ilvl="3" w:tentative="1">
+      <w:start w:val="1"/>
+      <w:numFmt w:val="bullet"/>
+      <w:lvlText w:val=""/>
+      <w:lvlJc w:val="left"/>
+      <w:pPr>
+        <w:tabs>
+          <w:tab w:val="num" w:pos="2880"/>
+        </w:tabs>
+        <w:ind w:left="2880" w:hanging="360"/>
+      </w:pPr>
+      <w:rPr>
+        <w:rFonts w:ascii="Wingdings" w:hAnsi="Wingdings" w:hint="default"/>
+        <w:sz w:val="20"/>
+      </w:rPr>
+    </w:lvl>
+    <w:lvl w:ilvl="4" w:tentative="1">
+      <w:start w:val="1"/>
+      <w:numFmt w:val="bullet"/>
+      <w:lvlText w:val=""/>
+      <w:lvlJc w:val="left"/>
+      <w:pPr>
+        <w:tabs>
+          <w:tab w:val="num" w:pos="3600"/>
+        </w:tabs>
+        <w:ind w:left="3600" w:hanging="360"/>
+      </w:pPr>
+      <w:rPr>
+        <w:rFonts w:ascii="Wingdings" w:hAnsi="Wingdings" w:hint="default"/>
+        <w:sz w:val="20"/>
+      </w:rPr>
+    </w:lvl>
+    <w:lvl w:ilvl="5" w:tentative="1">
+      <w:start w:val="1"/>
+      <w:numFmt w:val="bullet"/>
+      <w:lvlText w:val=""/>
+      <w:lvlJc w:val="left"/>
+      <w:pPr>
+        <w:tabs>
+          <w:tab w:val="num" w:pos="4320"/>
+        </w:tabs>
+        <w:ind w:left="4320" w:hanging="360"/>
+      </w:pPr>
+      <w:rPr>
+        <w:rFonts w:ascii="Wingdings" w:hAnsi="Wingdings" w:hint="default"/>
+        <w:sz w:val="20"/>
+      </w:rPr>
+    </w:lvl>
+    <w:lvl w:ilvl="6" w:tentative="1">
+      <w:start w:val="1"/>
+      <w:numFmt w:val="bullet"/>
+      <w:lvlText w:val=""/>
+      <w:lvlJc w:val="left"/>
+      <w:pPr>
+        <w:tabs>
+          <w:tab w:val="num" w:pos="5040"/>
+        </w:tabs>
+        <w:ind w:left="5040" w:hanging="360"/>
+      </w:pPr>
+      <w:rPr>
+        <w:rFonts w:ascii="Wingdings" w:hAnsi="Wingdings" w:hint="default"/>
+        <w:sz w:val="20"/>
+      </w:rPr>
+    </w:lvl>
+    <w:lvl w:ilvl="7" w:tentative="1">
+      <w:start w:val="1"/>
+      <w:numFmt w:val="bullet"/>
+      <w:lvlText w:val=""/>
+      <w:lvlJc w:val="left"/>
+      <w:pPr>
+        <w:tabs>
+          <w:tab w:val="num" w:pos="5760"/>
+        </w:tabs>
+        <w:ind w:left="5760" w:hanging="360"/>
+      </w:pPr>
+      <w:rPr>
+        <w:rFonts w:ascii="Wingdings" w:hAnsi="Wingdings" w:hint="default"/>
+        <w:sz w:val="20"/>
+      </w:rPr>
+    </w:lvl>
+    <w:lvl w:ilvl="8" w:tentative="1">
+      <w:start w:val="1"/>
+      <w:numFmt w:val="bullet"/>
+      <w:lvlText w:val=""/>
+      <w:lvlJc w:val="left"/>
+      <w:pPr>
+        <w:tabs>
+          <w:tab w:val="num" w:pos="6480"/>
+        </w:tabs>
+        <w:ind w:left="6480" w:hanging="360"/>
+      </w:pPr>
+      <w:rPr>
+        <w:rFonts w:ascii="Wingdings" w:hAnsi="Wingdings" w:hint="default"/>
+        <w:sz w:val="20"/>
+      </w:rPr>
+    </w:lvl>
+  </w:abstractNum>
+  <w:abstractNum w:abstractNumId="3" w15:restartNumberingAfterBreak="0">
+    <w:nsid w:val="5CAF67D9"/>
+    <w:multiLevelType w:val="multilevel"/>
+    <w:tmpl w:val="58C2A160"/>
+    <w:lvl w:ilvl="0">
+      <w:start w:val="1"/>
+      <w:numFmt w:val="decimal"/>
+      <w:lvlText w:val="%1."/>
+      <w:lvlJc w:val="left"/>
+      <w:pPr>
+        <w:tabs>
+          <w:tab w:val="num" w:pos="720"/>
+        </w:tabs>
+        <w:ind w:left="720" w:hanging="360"/>
+      </w:pPr>
+    </w:lvl>
+    <w:lvl w:ilvl="1" w:tentative="1">
+      <w:start w:val="1"/>
+      <w:numFmt w:val="decimal"/>
+      <w:lvlText w:val="%2."/>
+      <w:lvlJc w:val="left"/>
+      <w:pPr>
+        <w:tabs>
+          <w:tab w:val="num" w:pos="1440"/>
+        </w:tabs>
+        <w:ind w:left="1440" w:hanging="360"/>
+      </w:pPr>
+    </w:lvl>
+    <w:lvl w:ilvl="2" w:tentative="1">
+      <w:start w:val="1"/>
+      <w:numFmt w:val="decimal"/>
+      <w:lvlText w:val="%3."/>
+      <w:lvlJc w:val="left"/>
+      <w:pPr>
+        <w:tabs>
+          <w:tab w:val="num" w:pos="2160"/>
+        </w:tabs>
+        <w:ind w:left="2160" w:hanging="360"/>
+      </w:pPr>
+    </w:lvl>
+    <w:lvl w:ilvl="3" w:tentative="1">
+      <w:start w:val="1"/>
+      <w:numFmt w:val="decimal"/>
+      <w:lvlText w:val="%4."/>
+      <w:lvlJc w:val="left"/>
+      <w:pPr>
+        <w:tabs>
+          <w:tab w:val="num" w:pos="2880"/>
+        </w:tabs>
+        <w:ind w:left="2880" w:hanging="360"/>
+      </w:pPr>
+    </w:lvl>
+    <w:lvl w:ilvl="4" w:tentative="1">
+      <w:start w:val="1"/>
+      <w:numFmt w:val="decimal"/>
+      <w:lvlText w:val="%5."/>
+      <w:lvlJc w:val="left"/>
+      <w:pPr>
+        <w:tabs>
+          <w:tab w:val="num" w:pos="3600"/>
+        </w:tabs>
+        <w:ind w:left="3600" w:hanging="360"/>
+      </w:pPr>
+    </w:lvl>
+    <w:lvl w:ilvl="5" w:tentative="1">
+      <w:start w:val="1"/>
+      <w:numFmt w:val="decimal"/>
+      <w:lvlText w:val="%6."/>
+      <w:lvlJc w:val="left"/>
+      <w:pPr>
+        <w:tabs>
+          <w:tab w:val="num" w:pos="4320"/>
+        </w:tabs>
+        <w:ind w:left="4320" w:hanging="360"/>
+      </w:pPr>
+    </w:lvl>
+    <w:lvl w:ilvl="6" w:tentative="1">
+      <w:start w:val="1"/>
+      <w:numFmt w:val="decimal"/>
+      <w:lvlText w:val="%7."/>
+      <w:lvlJc w:val="left"/>
+      <w:pPr>
+        <w:tabs>
+          <w:tab w:val="num" w:pos="5040"/>
+        </w:tabs>
+        <w:ind w:left="5040" w:hanging="360"/>
+      </w:pPr>
+    </w:lvl>
+    <w:lvl w:ilvl="7" w:tentative="1">
+      <w:start w:val="1"/>
+      <w:numFmt w:val="decimal"/>
+      <w:lvlText w:val="%8."/>
+      <w:lvlJc w:val="left"/>
+      <w:pPr>
+        <w:tabs>
+          <w:tab w:val="num" w:pos="5760"/>
+        </w:tabs>
+        <w:ind w:left="5760" w:hanging="360"/>
+      </w:pPr>
+    </w:lvl>
+    <w:lvl w:ilvl="8" w:tentative="1">
+      <w:start w:val="1"/>
+      <w:numFmt w:val="decimal"/>
+      <w:lvlText w:val="%9."/>
+      <w:lvlJc w:val="left"/>
+      <w:pPr>
+        <w:tabs>
+          <w:tab w:val="num" w:pos="6480"/>
+        </w:tabs>
+        <w:ind w:left="6480" w:hanging="360"/>
+      </w:pPr>
+    </w:lvl>
+  </w:abstractNum>
+  <w:abstractNum w:abstractNumId="4" w15:restartNumberingAfterBreak="0">
     <w:nsid w:val="658A3031"/>
     <w:multiLevelType w:val="hybridMultilevel"/>
     <w:tmpl w:val="E6422FCE"/>
@@ -1106,8 +2481,172 @@
       </w:rPr>
     </w:lvl>
   </w:abstractNum>
+  <w:abstractNum w:abstractNumId="5" w15:restartNumberingAfterBreak="0">
+    <w:nsid w:val="65925907"/>
+    <w:multiLevelType w:val="multilevel"/>
+    <w:tmpl w:val="6168276C"/>
+    <w:lvl w:ilvl="0">
+      <w:start w:val="1"/>
+      <w:numFmt w:val="bullet"/>
+      <w:lvlText w:val=""/>
+      <w:lvlJc w:val="left"/>
+      <w:pPr>
+        <w:tabs>
+          <w:tab w:val="num" w:pos="720"/>
+        </w:tabs>
+        <w:ind w:left="720" w:hanging="360"/>
+      </w:pPr>
+      <w:rPr>
+        <w:rFonts w:ascii="Symbol" w:hAnsi="Symbol" w:hint="default"/>
+        <w:sz w:val="20"/>
+      </w:rPr>
+    </w:lvl>
+    <w:lvl w:ilvl="1" w:tentative="1">
+      <w:start w:val="1"/>
+      <w:numFmt w:val="bullet"/>
+      <w:lvlText w:val="o"/>
+      <w:lvlJc w:val="left"/>
+      <w:pPr>
+        <w:tabs>
+          <w:tab w:val="num" w:pos="1440"/>
+        </w:tabs>
+        <w:ind w:left="1440" w:hanging="360"/>
+      </w:pPr>
+      <w:rPr>
+        <w:rFonts w:ascii="Courier New" w:hAnsi="Courier New" w:hint="default"/>
+        <w:sz w:val="20"/>
+      </w:rPr>
+    </w:lvl>
+    <w:lvl w:ilvl="2" w:tentative="1">
+      <w:start w:val="1"/>
+      <w:numFmt w:val="bullet"/>
+      <w:lvlText w:val=""/>
+      <w:lvlJc w:val="left"/>
+      <w:pPr>
+        <w:tabs>
+          <w:tab w:val="num" w:pos="2160"/>
+        </w:tabs>
+        <w:ind w:left="2160" w:hanging="360"/>
+      </w:pPr>
+      <w:rPr>
+        <w:rFonts w:ascii="Wingdings" w:hAnsi="Wingdings" w:hint="default"/>
+        <w:sz w:val="20"/>
+      </w:rPr>
+    </w:lvl>
+    <w:lvl w:ilvl="3" w:tentative="1">
+      <w:start w:val="1"/>
+      <w:numFmt w:val="bullet"/>
+      <w:lvlText w:val=""/>
+      <w:lvlJc w:val="left"/>
+      <w:pPr>
+        <w:tabs>
+          <w:tab w:val="num" w:pos="2880"/>
+        </w:tabs>
+        <w:ind w:left="2880" w:hanging="360"/>
+      </w:pPr>
+      <w:rPr>
+        <w:rFonts w:ascii="Wingdings" w:hAnsi="Wingdings" w:hint="default"/>
+        <w:sz w:val="20"/>
+      </w:rPr>
+    </w:lvl>
+    <w:lvl w:ilvl="4" w:tentative="1">
+      <w:start w:val="1"/>
+      <w:numFmt w:val="bullet"/>
+      <w:lvlText w:val=""/>
+      <w:lvlJc w:val="left"/>
+      <w:pPr>
+        <w:tabs>
+          <w:tab w:val="num" w:pos="3600"/>
+        </w:tabs>
+        <w:ind w:left="3600" w:hanging="360"/>
+      </w:pPr>
+      <w:rPr>
+        <w:rFonts w:ascii="Wingdings" w:hAnsi="Wingdings" w:hint="default"/>
+        <w:sz w:val="20"/>
+      </w:rPr>
+    </w:lvl>
+    <w:lvl w:ilvl="5" w:tentative="1">
+      <w:start w:val="1"/>
+      <w:numFmt w:val="bullet"/>
+      <w:lvlText w:val=""/>
+      <w:lvlJc w:val="left"/>
+      <w:pPr>
+        <w:tabs>
+          <w:tab w:val="num" w:pos="4320"/>
+        </w:tabs>
+        <w:ind w:left="4320" w:hanging="360"/>
+      </w:pPr>
+      <w:rPr>
+        <w:rFonts w:ascii="Wingdings" w:hAnsi="Wingdings" w:hint="default"/>
+        <w:sz w:val="20"/>
+      </w:rPr>
+    </w:lvl>
+    <w:lvl w:ilvl="6" w:tentative="1">
+      <w:start w:val="1"/>
+      <w:numFmt w:val="bullet"/>
+      <w:lvlText w:val=""/>
+      <w:lvlJc w:val="left"/>
+      <w:pPr>
+        <w:tabs>
+          <w:tab w:val="num" w:pos="5040"/>
+        </w:tabs>
+        <w:ind w:left="5040" w:hanging="360"/>
+      </w:pPr>
+      <w:rPr>
+        <w:rFonts w:ascii="Wingdings" w:hAnsi="Wingdings" w:hint="default"/>
+        <w:sz w:val="20"/>
+      </w:rPr>
+    </w:lvl>
+    <w:lvl w:ilvl="7" w:tentative="1">
+      <w:start w:val="1"/>
+      <w:numFmt w:val="bullet"/>
+      <w:lvlText w:val=""/>
+      <w:lvlJc w:val="left"/>
+      <w:pPr>
+        <w:tabs>
+          <w:tab w:val="num" w:pos="5760"/>
+        </w:tabs>
+        <w:ind w:left="5760" w:hanging="360"/>
+      </w:pPr>
+      <w:rPr>
+        <w:rFonts w:ascii="Wingdings" w:hAnsi="Wingdings" w:hint="default"/>
+        <w:sz w:val="20"/>
+      </w:rPr>
+    </w:lvl>
+    <w:lvl w:ilvl="8" w:tentative="1">
+      <w:start w:val="1"/>
+      <w:numFmt w:val="bullet"/>
+      <w:lvlText w:val=""/>
+      <w:lvlJc w:val="left"/>
+      <w:pPr>
+        <w:tabs>
+          <w:tab w:val="num" w:pos="6480"/>
+        </w:tabs>
+        <w:ind w:left="6480" w:hanging="360"/>
+      </w:pPr>
+      <w:rPr>
+        <w:rFonts w:ascii="Wingdings" w:hAnsi="Wingdings" w:hint="default"/>
+        <w:sz w:val="20"/>
+      </w:rPr>
+    </w:lvl>
+  </w:abstractNum>
   <w:num w:numId="1" w16cid:durableId="993531260">
+    <w:abstractNumId w:val="4"/>
+  </w:num>
+  <w:num w:numId="2" w16cid:durableId="844252163">
+    <w:abstractNumId w:val="3"/>
+  </w:num>
+  <w:num w:numId="3" w16cid:durableId="1467116902">
+    <w:abstractNumId w:val="5"/>
+  </w:num>
+  <w:num w:numId="4" w16cid:durableId="835221129">
+    <w:abstractNumId w:val="1"/>
+  </w:num>
+  <w:num w:numId="5" w16cid:durableId="1013457543">
     <w:abstractNumId w:val="0"/>
+  </w:num>
+  <w:num w:numId="6" w16cid:durableId="1192187437">
+    <w:abstractNumId w:val="2"/>
   </w:num>
 </w:numbering>
 </file>
@@ -1718,7 +3257,6 @@
   <w:style w:type="character" w:default="1" w:styleId="a0">
     <w:name w:val="Default Paragraph Font"/>
     <w:uiPriority w:val="1"/>
-    <w:semiHidden/>
     <w:unhideWhenUsed/>
   </w:style>
   <w:style w:type="table" w:default="1" w:styleId="a1">

</xml_diff>